<commit_message>
using python via serial controller
</commit_message>
<xml_diff>
--- a/Using upper host control program/How to use the Neo program with SEN0542.docx
+++ b/Using upper host control program/How to use the Neo program with SEN0542.docx
@@ -313,7 +313,7 @@
         </w:rPr>
         <w:lastRenderedPageBreak/>
         <w:drawing>
-          <wp:inline distT="0" distB="0" distL="0" distR="0" wp14:anchorId="24F4ED02" wp14:editId="447FB936">
+          <wp:inline distT="0" distB="0" distL="0" distR="0" wp14:anchorId="24F4ED02" wp14:editId="5F2FB355">
             <wp:extent cx="2261215" cy="2524866"/>
             <wp:effectExtent l="0" t="0" r="6350" b="8890"/>
             <wp:docPr id="509267394" name="Picture 1"/>
@@ -378,6 +378,9 @@
         <w:pStyle w:val="ListParagraph"/>
       </w:pPr>
       <w:r>
+        <w:rPr>
+          <w:noProof/>
+        </w:rPr>
         <w:drawing>
           <wp:inline distT="0" distB="0" distL="0" distR="0" wp14:anchorId="31235198" wp14:editId="7FD8965E">
             <wp:extent cx="4977250" cy="1028700"/>
@@ -518,7 +521,7 @@
           <w:noProof/>
         </w:rPr>
         <w:drawing>
-          <wp:inline distT="0" distB="0" distL="0" distR="0" wp14:anchorId="0E4DB385" wp14:editId="073D14D2">
+          <wp:inline distT="0" distB="0" distL="0" distR="0" wp14:anchorId="0E4DB385" wp14:editId="035B4340">
             <wp:extent cx="2507637" cy="2851150"/>
             <wp:effectExtent l="0" t="0" r="6985" b="6350"/>
             <wp:docPr id="984229719" name="Picture 6"/>
@@ -996,6 +999,66 @@
       </w:pPr>
       <w:r>
         <w:t>The IRQ button gives a boolean output. Presence of finger outputs around 2.5V and absence outputs 0V.</w:t>
+      </w:r>
+    </w:p>
+    <w:p>
+      <w:pPr>
+        <w:ind w:left="720"/>
+      </w:pPr>
+    </w:p>
+    <w:p>
+      <w:pPr>
+        <w:ind w:left="720"/>
+      </w:pPr>
+    </w:p>
+    <w:p>
+      <w:pPr>
+        <w:ind w:left="720"/>
+      </w:pPr>
+      <w:r>
+        <w:t>Specs:</w:t>
+      </w:r>
+    </w:p>
+    <w:p>
+      <w:pPr>
+        <w:ind w:left="720"/>
+      </w:pPr>
+      <w:r>
+        <w:drawing>
+          <wp:inline distT="0" distB="0" distL="0" distR="0" wp14:anchorId="6EAC7BD3" wp14:editId="20CD69A9">
+            <wp:extent cx="2313778" cy="1937441"/>
+            <wp:effectExtent l="0" t="0" r="0" b="5715"/>
+            <wp:docPr id="1258625215" name="Picture 1"/>
+            <wp:cNvGraphicFramePr>
+              <a:graphicFrameLocks xmlns:a="http://schemas.openxmlformats.org/drawingml/2006/main" noChangeAspect="1"/>
+            </wp:cNvGraphicFramePr>
+            <a:graphic xmlns:a="http://schemas.openxmlformats.org/drawingml/2006/main">
+              <a:graphicData uri="http://schemas.openxmlformats.org/drawingml/2006/picture">
+                <pic:pic xmlns:pic="http://schemas.openxmlformats.org/drawingml/2006/picture">
+                  <pic:nvPicPr>
+                    <pic:cNvPr id="1258625215" name=""/>
+                    <pic:cNvPicPr/>
+                  </pic:nvPicPr>
+                  <pic:blipFill>
+                    <a:blip r:embed="rId18"/>
+                    <a:stretch>
+                      <a:fillRect/>
+                    </a:stretch>
+                  </pic:blipFill>
+                  <pic:spPr>
+                    <a:xfrm>
+                      <a:off x="0" y="0"/>
+                      <a:ext cx="2317674" cy="1940703"/>
+                    </a:xfrm>
+                    <a:prstGeom prst="rect">
+                      <a:avLst/>
+                    </a:prstGeom>
+                  </pic:spPr>
+                </pic:pic>
+              </a:graphicData>
+            </a:graphic>
+          </wp:inline>
+        </w:drawing>
       </w:r>
     </w:p>
     <w:sectPr>

</xml_diff>